<commit_message>
Adjustments of PATHs and install doc
</commit_message>
<xml_diff>
--- a/OKV integration with PostgreSQL.docx
+++ b/OKV integration with PostgreSQL.docx
@@ -82,7 +82,10 @@
         </w:sdtPr>
         <w:sdtContent>
           <w:r>
-            <w:t>1.1</w:t>
+            <w:t>1.</w:t>
+          </w:r>
+          <w:r>
+            <w:t>2</w:t>
           </w:r>
         </w:sdtContent>
       </w:sdt>
@@ -1053,19 +1056,19 @@
     </w:p>
     <w:p>
       <w:r>
-        <w:t xml:space="preserve">Unpack kmip.tar in the HOME directory of the user </w:t>
+        <w:t>Install the package in e.g. /var/lib/</w:t>
       </w:r>
       <w:proofErr w:type="spellStart"/>
       <w:r>
-        <w:t>enterprisedb</w:t>
+        <w:t>edb</w:t>
       </w:r>
       <w:proofErr w:type="spellEnd"/>
       <w:r>
-        <w:t>. The system used for the test uses /var/lib/</w:t>
+        <w:t>/</w:t>
       </w:r>
       <w:proofErr w:type="spellStart"/>
       <w:r>
-        <w:t>edb</w:t>
+        <w:t>pg_okv</w:t>
       </w:r>
       <w:proofErr w:type="spellEnd"/>
       <w:r>
@@ -1073,37 +1076,234 @@
       </w:r>
     </w:p>
     <w:p>
-      <w:r>
-        <w:t xml:space="preserve">On OKV create a new </w:t>
-      </w:r>
-      <w:proofErr w:type="gramStart"/>
-      <w:r>
-        <w:t>Endpoint  (</w:t>
-      </w:r>
-      <w:proofErr w:type="gramEnd"/>
-      <w:r>
-        <w:t xml:space="preserve">type other) with a default wallet and in that wallet create a </w:t>
-      </w:r>
-      <w:r>
-        <w:t xml:space="preserve">non-extractable </w:t>
-      </w:r>
-      <w:r>
-        <w:t>symmetric key</w:t>
-      </w:r>
-      <w:r>
-        <w:t xml:space="preserve">. The Unique ID of the new key will be used during the </w:t>
+      <w:pPr>
+        <w:pStyle w:val="Kop2"/>
+      </w:pPr>
+      <w:r>
+        <w:t xml:space="preserve">Install OKV java </w:t>
       </w:r>
       <w:proofErr w:type="spellStart"/>
       <w:r>
-        <w:t>initdb</w:t>
+        <w:t>sdk</w:t>
       </w:r>
       <w:proofErr w:type="spellEnd"/>
-      <w:r>
-        <w:t xml:space="preserve"> command.</w:t>
-      </w:r>
     </w:p>
     <w:p>
       <w:r>
+        <w:t xml:space="preserve">From the OKV node download the java </w:t>
+      </w:r>
+      <w:proofErr w:type="spellStart"/>
+      <w:r>
+        <w:t>sdk</w:t>
+      </w:r>
+      <w:proofErr w:type="spellEnd"/>
+      <w:r>
+        <w:t>.</w:t>
+      </w:r>
+    </w:p>
+    <w:p>
+      <w:r>
+        <w:t>Extract okvjsdk.jar into /var/lib/</w:t>
+      </w:r>
+      <w:proofErr w:type="spellStart"/>
+      <w:r>
+        <w:t>edb</w:t>
+      </w:r>
+      <w:proofErr w:type="spellEnd"/>
+      <w:r>
+        <w:t>/</w:t>
+      </w:r>
+      <w:proofErr w:type="spellStart"/>
+      <w:r>
+        <w:t>pg_okv</w:t>
+      </w:r>
+      <w:proofErr w:type="spellEnd"/>
+      <w:r>
+        <w:t>/</w:t>
+      </w:r>
+      <w:proofErr w:type="spellStart"/>
+      <w:r>
+        <w:t>jsdk</w:t>
+      </w:r>
+      <w:proofErr w:type="spellEnd"/>
+      <w:r>
+        <w:t>/lib</w:t>
+      </w:r>
+    </w:p>
+    <w:p>
+      <w:pPr>
+        <w:pStyle w:val="Kop2"/>
+      </w:pPr>
+      <w:r>
+        <w:lastRenderedPageBreak/>
+        <w:t>Compile the java class</w:t>
+      </w:r>
+    </w:p>
+    <w:p>
+      <w:pPr>
+        <w:pStyle w:val="Code"/>
+      </w:pPr>
+      <w:r>
+        <w:t>$ cd /var/</w:t>
+      </w:r>
+      <w:proofErr w:type="spellStart"/>
+      <w:r>
+        <w:t>lib</w:t>
+      </w:r>
+      <w:proofErr w:type="spellEnd"/>
+      <w:r>
+        <w:t>/</w:t>
+      </w:r>
+      <w:proofErr w:type="spellStart"/>
+      <w:r>
+        <w:t>edb</w:t>
+      </w:r>
+      <w:proofErr w:type="spellEnd"/>
+      <w:r>
+        <w:t>/</w:t>
+      </w:r>
+      <w:proofErr w:type="spellStart"/>
+      <w:r>
+        <w:t>pg_okv</w:t>
+      </w:r>
+      <w:proofErr w:type="spellEnd"/>
+    </w:p>
+    <w:p>
+      <w:pPr>
+        <w:pStyle w:val="Code"/>
+      </w:pPr>
+      <w:r>
+        <w:t>$ export CLASSPATH=`</w:t>
+      </w:r>
+      <w:proofErr w:type="spellStart"/>
+      <w:r>
+        <w:t>pwd</w:t>
+      </w:r>
+      <w:proofErr w:type="spellEnd"/>
+      <w:r>
+        <w:t>`/</w:t>
+      </w:r>
+      <w:proofErr w:type="spellStart"/>
+      <w:r>
+        <w:t>jsdk</w:t>
+      </w:r>
+      <w:proofErr w:type="spellEnd"/>
+      <w:r>
+        <w:t>/</w:t>
+      </w:r>
+      <w:proofErr w:type="spellStart"/>
+      <w:r>
+        <w:t>lib</w:t>
+      </w:r>
+      <w:proofErr w:type="spellEnd"/>
+      <w:r>
+        <w:t>/okvjsdk.</w:t>
+      </w:r>
+      <w:proofErr w:type="spellStart"/>
+      <w:r>
+        <w:t>jar</w:t>
+      </w:r>
+      <w:proofErr w:type="spellEnd"/>
+      <w:r>
+        <w:t>:`</w:t>
+      </w:r>
+      <w:proofErr w:type="spellStart"/>
+      <w:r>
+        <w:t>pwd</w:t>
+      </w:r>
+      <w:proofErr w:type="spellEnd"/>
+      <w:r>
+        <w:t>`/</w:t>
+      </w:r>
+      <w:proofErr w:type="spellStart"/>
+      <w:r>
+        <w:t>kmip</w:t>
+      </w:r>
+      <w:proofErr w:type="spellEnd"/>
+    </w:p>
+    <w:p>
+      <w:pPr>
+        <w:pStyle w:val="Code"/>
+      </w:pPr>
+      <w:r>
+        <w:t xml:space="preserve">$ cd </w:t>
+      </w:r>
+      <w:proofErr w:type="spellStart"/>
+      <w:r>
+        <w:t>kmip</w:t>
+      </w:r>
+      <w:proofErr w:type="spellEnd"/>
+    </w:p>
+    <w:p>
+      <w:pPr>
+        <w:pStyle w:val="Code"/>
+      </w:pPr>
+      <w:r>
+        <w:t xml:space="preserve">$ </w:t>
+      </w:r>
+      <w:proofErr w:type="spellStart"/>
+      <w:r>
+        <w:t>javac</w:t>
+      </w:r>
+      <w:proofErr w:type="spellEnd"/>
+      <w:r>
+        <w:t xml:space="preserve"> </w:t>
+      </w:r>
+      <w:proofErr w:type="spellStart"/>
+      <w:r>
+        <w:t>javac</w:t>
+      </w:r>
+      <w:proofErr w:type="spellEnd"/>
+      <w:r>
+        <w:t xml:space="preserve"> KmipClient.java </w:t>
+      </w:r>
+    </w:p>
+    <w:p>
+      <w:pPr>
+        <w:pStyle w:val="Kop2"/>
+      </w:pPr>
+      <w:r>
+        <w:t>Install OKV endpoint</w:t>
+      </w:r>
+    </w:p>
+    <w:p>
+      <w:r>
+        <w:t xml:space="preserve">On OKV create a new </w:t>
+      </w:r>
+      <w:proofErr w:type="gramStart"/>
+      <w:r>
+        <w:t>Endpoint  (</w:t>
+      </w:r>
+      <w:proofErr w:type="gramEnd"/>
+      <w:r>
+        <w:t xml:space="preserve">type other) with a default wallet and in that wallet create </w:t>
+      </w:r>
+      <w:r>
+        <w:t xml:space="preserve">and activate </w:t>
+      </w:r>
+      <w:r>
+        <w:t xml:space="preserve">a </w:t>
+      </w:r>
+      <w:r>
+        <w:t xml:space="preserve">non-extractable </w:t>
+      </w:r>
+      <w:r>
+        <w:t>symmetric key</w:t>
+      </w:r>
+      <w:r>
+        <w:t xml:space="preserve">. The Unique ID of the new key will be used during the </w:t>
+      </w:r>
+      <w:proofErr w:type="spellStart"/>
+      <w:r>
+        <w:t>initdb</w:t>
+      </w:r>
+      <w:proofErr w:type="spellEnd"/>
+      <w:r>
+        <w:t xml:space="preserve"> command.</w:t>
+      </w:r>
+    </w:p>
+    <w:p>
+      <w:r>
         <w:t>In the usual way deploy the endpoint into</w:t>
       </w:r>
       <w:r>
@@ -1116,27 +1316,14 @@
         <w:t xml:space="preserve">(e.g. </w:t>
       </w:r>
       <w:r>
-        <w:t>/var/lib/</w:t>
+        <w:t>/</w:t>
+      </w:r>
+      <w:r>
+        <w:t>opt/oracle/</w:t>
       </w:r>
       <w:proofErr w:type="spellStart"/>
       <w:r>
-        <w:t>edb</w:t>
-      </w:r>
-      <w:proofErr w:type="spellEnd"/>
-      <w:r>
-        <w:t>/</w:t>
-      </w:r>
-      <w:proofErr w:type="spellStart"/>
-      <w:r>
-        <w:t>kmip</w:t>
-      </w:r>
-      <w:proofErr w:type="spellEnd"/>
-      <w:r>
-        <w:t>/</w:t>
-      </w:r>
-      <w:proofErr w:type="spellStart"/>
-      <w:r>
-        <w:t>okv</w:t>
+        <w:t>okvpostgres</w:t>
       </w:r>
       <w:proofErr w:type="spellEnd"/>
       <w:r>
@@ -1174,42 +1361,29 @@
     </w:p>
     <w:p>
       <w:r>
-        <w:t xml:space="preserve">Make sure JAVA_HOME is set to point to your </w:t>
+        <w:t xml:space="preserve">If the </w:t>
+      </w:r>
+      <w:r>
+        <w:t>package was not installed</w:t>
+      </w:r>
+      <w:r>
+        <w:t xml:space="preserve"> in /var/lib/</w:t>
       </w:r>
       <w:proofErr w:type="spellStart"/>
       <w:r>
-        <w:t>jdk</w:t>
+        <w:t>edb</w:t>
       </w:r>
       <w:proofErr w:type="spellEnd"/>
       <w:r>
-        <w:t xml:space="preserve"> </w:t>
-      </w:r>
-      <w:r>
-        <w:t>1.8</w:t>
-      </w:r>
-      <w:r>
-        <w:t>.</w:t>
-      </w:r>
-    </w:p>
-    <w:p>
-      <w:r>
-        <w:t>If the kmip.tar file was not extracted in /var/lib/</w:t>
+        <w:t>/</w:t>
       </w:r>
       <w:proofErr w:type="spellStart"/>
       <w:r>
-        <w:t>edb</w:t>
+        <w:t>pg_okv</w:t>
       </w:r>
       <w:proofErr w:type="spellEnd"/>
       <w:r>
-        <w:t xml:space="preserve">, please update KMIP_DIR entries in encrypt.sh and decrypt.sh files in the </w:t>
-      </w:r>
-      <w:proofErr w:type="spellStart"/>
-      <w:r>
-        <w:t>kmip</w:t>
-      </w:r>
-      <w:proofErr w:type="spellEnd"/>
-      <w:r>
-        <w:t>/bin directory to reflect the correct path.</w:t>
+        <w:t>, please update KMIP_DIR entries in encrypt.sh and decrypt.sh files in the bin directory to reflect the correct path.</w:t>
       </w:r>
     </w:p>
     <w:p>
@@ -1243,8 +1417,39 @@
         <w:pStyle w:val="Code"/>
       </w:pPr>
       <w:r>
-        <w:lastRenderedPageBreak/>
-        <w:t>initdb -D hrprod -y  --key-unwrap-command='/var/lib/edb/kmip/bin/decrypt.sh  7CD1A23D-AEC4-4D25-9333-BDDE6B045245 "%p"' --key-wrap-command='/var/lib/edb/kmip/bin/encrypt.sh  "%p" 7CD1A23D-AEC4-4D25-9333-BDDE6B045245' -U admin -W --auth-local=trust</w:t>
+        <w:t xml:space="preserve">$ </w:t>
+      </w:r>
+      <w:proofErr w:type="spellStart"/>
+      <w:r>
+        <w:t>initdb</w:t>
+      </w:r>
+      <w:proofErr w:type="spellEnd"/>
+      <w:r>
+        <w:t xml:space="preserve"> -D </w:t>
+      </w:r>
+      <w:proofErr w:type="spellStart"/>
+      <w:r>
+        <w:t>hrprod</w:t>
+      </w:r>
+      <w:proofErr w:type="spellEnd"/>
+      <w:r>
+        <w:t xml:space="preserve"> -y  --</w:t>
+      </w:r>
+      <w:proofErr w:type="spellStart"/>
+      <w:r>
+        <w:t>key-unwrap-command</w:t>
+      </w:r>
+      <w:proofErr w:type="spellEnd"/>
+      <w:r>
+        <w:t>='/var/lib/edb/pg_okv/bin/decrypt.sh 7CD1A23D-AEC4-4D25-9333-BDDE6B045245 "%p"' --</w:t>
+      </w:r>
+      <w:proofErr w:type="spellStart"/>
+      <w:r>
+        <w:t>key-wrap-command</w:t>
+      </w:r>
+      <w:proofErr w:type="spellEnd"/>
+      <w:r>
+        <w:t>='/var/lib/edb/pg_okv/bin/encrypt.sh 7CD1A23D-AEC4-4D25-9333-BDDE6B045245 "%p"' -U admin -W --auth-local=trust</w:t>
       </w:r>
     </w:p>
     <w:p>
@@ -2389,33 +2594,30 @@
       <w:pPr>
         <w:pStyle w:val="Code"/>
         <w:rPr>
-          <w:rFonts w:ascii="Courier New" w:hAnsi="Courier New" w:cs="Courier New"/>
-          <w:sz w:val="19"/>
+          <w:rFonts w:cs="Courier New"/>
           <w:szCs w:val="19"/>
         </w:rPr>
       </w:pPr>
       <w:r>
         <w:rPr>
-          <w:rFonts w:ascii="Courier New" w:hAnsi="Courier New" w:cs="Courier New"/>
-          <w:sz w:val="19"/>
+          <w:rFonts w:cs="Courier New"/>
           <w:szCs w:val="19"/>
         </w:rPr>
+        <w:lastRenderedPageBreak/>
         <w:t>data_encryption_key_</w:t>
       </w:r>
       <w:r>
         <w:rPr>
-          <w:rFonts w:ascii="Courier New" w:hAnsi="Courier New" w:cs="Courier New"/>
+          <w:rFonts w:cs="Courier New"/>
           <w:b/>
           <w:bCs/>
-          <w:sz w:val="19"/>
           <w:szCs w:val="19"/>
         </w:rPr>
         <w:t>unwrap</w:t>
       </w:r>
       <w:r>
         <w:rPr>
-          <w:rFonts w:ascii="Courier New" w:hAnsi="Courier New" w:cs="Courier New"/>
-          <w:sz w:val="19"/>
+          <w:rFonts w:cs="Courier New"/>
           <w:szCs w:val="19"/>
         </w:rPr>
         <w:t>_command = '/var/lib/edb/kmip/bin/decrypt.sh  38B83678-EBD9-4824-BC83-A960D452975C "%p"'</w:t>
@@ -2434,10 +2636,7 @@
       </w:pPr>
       <w:r>
         <w:lastRenderedPageBreak/>
-        <w:t>/var/lib/edb/kmip/bin/decrypt.sh  7CD1A23D-AEC4-4D25-9333-BDDE6B045245 "/var/lib/edb/hrprod/pg_encryption/key.bin"|/var/lib/edb/kmip/bin/encrypt.sh  "/var/lib/edb/hrprod/pg_encryption/key.bin" 38B83678-EBD9-4824-BC83-A960D452975C</w:t>
-      </w:r>
-      <w:r>
-        <w:t xml:space="preserve"> </w:t>
+        <w:t xml:space="preserve">/var/lib/edb/kmip/bin/decrypt.sh  7CD1A23D-AEC4-4D25-9333-BDDE6B045245 "/var/lib/edb/hrprod/pg_encryption/key.bin"|/var/lib/edb/kmip/bin/encrypt.sh  "/var/lib/edb/hrprod/pg_encryption/key.bin" 38B83678-EBD9-4824-BC83-A960D452975C </w:t>
       </w:r>
     </w:p>
     <w:p>
@@ -2450,7 +2649,6 @@
         <w:pStyle w:val="Connectwithuslastpage"/>
       </w:pPr>
       <w:r>
-        <w:lastRenderedPageBreak/>
         <w:t>Connect with us</w:t>
       </w:r>
     </w:p>
@@ -6394,6 +6592,7 @@
   <w:style w:type="character" w:default="1" w:styleId="Standaardalinea-lettertype">
     <w:name w:val="Default Paragraph Font"/>
     <w:uiPriority w:val="1"/>
+    <w:semiHidden/>
     <w:unhideWhenUsed/>
   </w:style>
   <w:style w:type="table" w:default="1" w:styleId="Standaardtabel">
@@ -7330,16 +7529,15 @@
     <w:autoRedefine/>
     <w:uiPriority w:val="3"/>
     <w:qFormat/>
-    <w:rsid w:val="00540048"/>
+    <w:rsid w:val="008D1DCE"/>
     <w:pPr>
       <w:keepNext/>
       <w:keepLines/>
     </w:pPr>
     <w:rPr>
-      <w:rFonts w:ascii="Menlo" w:hAnsi="Menlo" w:cs="Menlo"/>
+      <w:rFonts w:ascii="Courier New" w:hAnsi="Courier New" w:cs="Menlo"/>
       <w:noProof/>
       <w:color w:val="000000"/>
-      <w:sz w:val="28"/>
       <w:szCs w:val="28"/>
       <w:lang w:val="nl-NL"/>
       <w14:numSpacing w14:val="default"/>
@@ -7350,12 +7548,11 @@
     <w:basedOn w:val="Standaardalinea-lettertype"/>
     <w:link w:val="Code"/>
     <w:uiPriority w:val="3"/>
-    <w:rsid w:val="00540048"/>
-    <w:rPr>
-      <w:rFonts w:ascii="Menlo" w:hAnsi="Menlo" w:cs="Menlo"/>
+    <w:rsid w:val="008D1DCE"/>
+    <w:rPr>
+      <w:rFonts w:ascii="Courier New" w:hAnsi="Courier New" w:cs="Menlo"/>
       <w:noProof/>
       <w:color w:val="000000"/>
-      <w:sz w:val="28"/>
       <w:szCs w:val="28"/>
       <w:lang w:val="nl-NL"/>
     </w:rPr>
@@ -11037,7 +11234,7 @@
     <w:charset w:val="00"/>
     <w:family w:val="modern"/>
     <w:pitch w:val="fixed"/>
-    <w:sig w:usb0="E0002EFF" w:usb1="C0007843" w:usb2="00000009" w:usb3="00000000" w:csb0="000001FF" w:csb1="00000000"/>
+    <w:sig w:usb0="E0002AFF" w:usb1="C0007843" w:usb2="00000009" w:usb3="00000000" w:csb0="000001FF" w:csb1="00000000"/>
   </w:font>
   <w:font w:name="Wingdings">
     <w:panose1 w:val="05000000000000000000"/>
@@ -11107,7 +11304,7 @@
     <w:charset w:val="00"/>
     <w:family w:val="modern"/>
     <w:pitch w:val="fixed"/>
-    <w:sig w:usb0="E10006FF" w:usb1="4000FCFF" w:usb2="00000009" w:usb3="00000000" w:csb0="0000019F" w:csb1="00000000"/>
+    <w:sig w:usb0="E10002FF" w:usb1="4000FCFF" w:usb2="00000009" w:usb3="00000000" w:csb0="0000019F" w:csb1="00000000"/>
   </w:font>
   <w:font w:name="Aptos">
     <w:panose1 w:val="020B0004020202020204"/>
@@ -11147,12 +11344,14 @@
     <w:rsid w:val="002E7027"/>
     <w:rsid w:val="0030441C"/>
     <w:rsid w:val="003F4BDA"/>
+    <w:rsid w:val="004B4C51"/>
     <w:rsid w:val="005427C1"/>
     <w:rsid w:val="00622810"/>
     <w:rsid w:val="0063634E"/>
     <w:rsid w:val="0074055D"/>
     <w:rsid w:val="00854CB4"/>
     <w:rsid w:val="00865E1E"/>
+    <w:rsid w:val="008F4F0D"/>
     <w:rsid w:val="0096260B"/>
     <w:rsid w:val="009F5908"/>
     <w:rsid w:val="00A7137C"/>

</xml_diff>